<commit_message>
xiu gai xu qiu wen dang
</commit_message>
<xml_diff>
--- a/输出文档/ZR60蓝牙门禁系统软件需求规格说明书.docx
+++ b/输出文档/ZR60蓝牙门禁系统软件需求规格说明书.docx
@@ -558,6 +558,8 @@
               </w:rPr>
               <w:t>初版</w:t>
             </w:r>
+            <w:bookmarkStart w:id="8" w:name="_GoBack"/>
+            <w:bookmarkEnd w:id="8"/>
           </w:p>
         </w:tc>
         <w:tc>
@@ -660,6 +662,14 @@
                 <w:szCs w:val="22"/>
               </w:rPr>
             </w:pPr>
+            <w:r>
+              <w:rPr>
+                <w:rFonts w:ascii="宋体" w:hAnsi="宋体" w:hint="eastAsia"/>
+                <w:sz w:val="22"/>
+                <w:szCs w:val="22"/>
+              </w:rPr>
+              <w:t>V1.1</w:t>
+            </w:r>
           </w:p>
         </w:tc>
         <w:tc>
@@ -680,6 +690,14 @@
                 <w:szCs w:val="22"/>
               </w:rPr>
             </w:pPr>
+            <w:r>
+              <w:rPr>
+                <w:rFonts w:ascii="宋体" w:hAnsi="宋体" w:hint="eastAsia"/>
+                <w:sz w:val="22"/>
+                <w:szCs w:val="22"/>
+              </w:rPr>
+              <w:t>1）修改4.1.10 指示灯指示功能</w:t>
+            </w:r>
           </w:p>
         </w:tc>
         <w:tc>
@@ -700,6 +718,22 @@
                 <w:szCs w:val="22"/>
               </w:rPr>
             </w:pPr>
+            <w:r>
+              <w:rPr>
+                <w:rFonts w:ascii="宋体" w:hAnsi="宋体" w:hint="eastAsia"/>
+                <w:sz w:val="22"/>
+                <w:szCs w:val="22"/>
+              </w:rPr>
+              <w:t>2018/12</w:t>
+            </w:r>
+            <w:r>
+              <w:rPr>
+                <w:rFonts w:ascii="宋体" w:hAnsi="宋体" w:hint="eastAsia"/>
+                <w:sz w:val="22"/>
+                <w:szCs w:val="22"/>
+              </w:rPr>
+              <w:t>/28</w:t>
+            </w:r>
           </w:p>
         </w:tc>
         <w:tc>
@@ -720,6 +754,14 @@
                 <w:szCs w:val="22"/>
               </w:rPr>
             </w:pPr>
+            <w:r>
+              <w:rPr>
+                <w:rFonts w:ascii="宋体" w:hAnsi="宋体" w:hint="eastAsia"/>
+                <w:sz w:val="22"/>
+                <w:szCs w:val="22"/>
+              </w:rPr>
+              <w:t>刘健</w:t>
+            </w:r>
           </w:p>
         </w:tc>
         <w:tc>
@@ -1946,8 +1988,6 @@
           </w:rPr>
           <w:t>产品描述</w:t>
         </w:r>
-        <w:bookmarkStart w:id="8" w:name="_GoBack"/>
-        <w:bookmarkEnd w:id="8"/>
         <w:r>
           <w:rPr>
             <w:noProof/>
@@ -7921,7 +7961,7 @@
           <v:shape id="_x0000_i1025" type="#_x0000_t75" style="width:76.5pt;height:48pt" o:ole="">
             <v:imagedata r:id="rId22" o:title=""/>
           </v:shape>
-          <o:OLEObject Type="Embed" ProgID="FoxitReader.Document" ShapeID="_x0000_i1025" DrawAspect="Icon" ObjectID="_1607512673" r:id="rId23"/>
+          <o:OLEObject Type="Embed" ProgID="FoxitReader.Document" ShapeID="_x0000_i1025" DrawAspect="Icon" ObjectID="_1607948742" r:id="rId23"/>
         </w:object>
       </w:r>
     </w:p>
@@ -8233,7 +8273,7 @@
           <v:shape id="_x0000_i1026" type="#_x0000_t75" style="width:76.5pt;height:48pt" o:ole="">
             <v:imagedata r:id="rId24" o:title=""/>
           </v:shape>
-          <o:OLEObject Type="Embed" ProgID="Word.Document.12" ShapeID="_x0000_i1026" DrawAspect="Icon" ObjectID="_1607512674" r:id="rId25">
+          <o:OLEObject Type="Embed" ProgID="Word.Document.12" ShapeID="_x0000_i1026" DrawAspect="Icon" ObjectID="_1607948743" r:id="rId25">
             <o:FieldCodes>\s</o:FieldCodes>
           </o:OLEObject>
         </w:object>
@@ -8958,7 +8998,7 @@
           <v:shape id="_x0000_i1027" type="#_x0000_t75" style="width:76.5pt;height:48pt" o:ole="">
             <v:imagedata r:id="rId27" o:title=""/>
           </v:shape>
-          <o:OLEObject Type="Embed" ProgID="Word.Document.12" ShapeID="_x0000_i1027" DrawAspect="Icon" ObjectID="_1607512675" r:id="rId28">
+          <o:OLEObject Type="Embed" ProgID="Word.Document.12" ShapeID="_x0000_i1027" DrawAspect="Icon" ObjectID="_1607948744" r:id="rId28">
             <o:FieldCodes>\s</o:FieldCodes>
           </o:OLEObject>
         </w:object>
@@ -11839,7 +11879,7 @@
           <v:shape id="_x0000_i1028" type="#_x0000_t75" style="width:76.5pt;height:48pt" o:ole="">
             <v:imagedata r:id="rId30" o:title=""/>
           </v:shape>
-          <o:OLEObject Type="Embed" ProgID="Excel.Sheet.12" ShapeID="_x0000_i1028" DrawAspect="Icon" ObjectID="_1607512676" r:id="rId31"/>
+          <o:OLEObject Type="Embed" ProgID="Excel.Sheet.12" ShapeID="_x0000_i1028" DrawAspect="Icon" ObjectID="_1607948745" r:id="rId31"/>
         </w:object>
       </w:r>
       <w:bookmarkEnd w:id="7"/>
@@ -17877,11 +17917,11 @@
           <c:showPercent val="0"/>
           <c:showBubbleSize val="0"/>
         </c:dLbls>
-        <c:axId val="164329728"/>
-        <c:axId val="143937920"/>
+        <c:axId val="380776832"/>
+        <c:axId val="380778752"/>
       </c:scatterChart>
       <c:valAx>
-        <c:axId val="164329728"/>
+        <c:axId val="380776832"/>
         <c:scaling>
           <c:orientation val="minMax"/>
         </c:scaling>
@@ -18036,12 +18076,12 @@
         <c:majorTickMark val="out"/>
         <c:minorTickMark val="none"/>
         <c:tickLblPos val="nextTo"/>
-        <c:crossAx val="143937920"/>
+        <c:crossAx val="380778752"/>
         <c:crosses val="autoZero"/>
         <c:crossBetween val="midCat"/>
       </c:valAx>
       <c:valAx>
-        <c:axId val="143937920"/>
+        <c:axId val="380778752"/>
         <c:scaling>
           <c:orientation val="minMax"/>
         </c:scaling>
@@ -18079,7 +18119,7 @@
         <c:majorTickMark val="out"/>
         <c:minorTickMark val="none"/>
         <c:tickLblPos val="nextTo"/>
-        <c:crossAx val="164329728"/>
+        <c:crossAx val="380776832"/>
         <c:crosses val="autoZero"/>
         <c:crossBetween val="midCat"/>
       </c:valAx>
@@ -18400,7 +18440,7 @@
 </file>
 
 <file path=customXml/itemProps2.xml><?xml version="1.0" encoding="utf-8"?>
-<ds:datastoreItem xmlns:ds="http://schemas.openxmlformats.org/officeDocument/2006/customXml" ds:itemID="{56D293AB-3C8A-432D-A902-3B4345E1FCE1}">
+<ds:datastoreItem xmlns:ds="http://schemas.openxmlformats.org/officeDocument/2006/customXml" ds:itemID="{29FADD36-5CCB-42D1-8AA7-DF133DD58A8A}">
   <ds:schemaRefs>
     <ds:schemaRef ds:uri="http://schemas.openxmlformats.org/officeDocument/2006/bibliography"/>
   </ds:schemaRefs>

</xml_diff>